<commit_message>
Review fix, added ammendment section, fixed sentence
</commit_message>
<xml_diff>
--- a/Documents/Progress tracking.docx
+++ b/Documents/Progress tracking.docx
@@ -82,7 +82,13 @@
     </w:p>
     <w:p>
       <w:r>
-        <w:t>A work item is an individual unit of work that will contribute towards a milestone. This is the smallest reasonable division of work. After we decide on what a work item contains we will then produce an estimate of how long the work will take, this estimate is then added to Trello. Once a work item is in Trello it is then assigned to one of the group members and will go through four phases:</w:t>
+        <w:t>A work item is an individual unit of work that will contribute towards a milestone. This is the smallest reasonable division of work. After we decide on what a work item contains we will then produce an estimate of how long the work will take</w:t>
+      </w:r>
+      <w:r>
+        <w:t>;</w:t>
+      </w:r>
+      <w:r>
+        <w:t xml:space="preserve"> this estimate is then added to Trello. Once a work item is in Trello it is then assigned to one of the group members and will go through four phases:</w:t>
       </w:r>
     </w:p>
     <w:p>
@@ -147,23 +153,42 @@
       </w:r>
     </w:p>
     <w:p>
-      <w:pPr>
-        <w:pStyle w:val="Heading2"/>
-      </w:pPr>
-      <w:r>
-        <w:t>Milestones</w:t>
+      <w:r>
+        <w:rPr>
+          <w:b/>
+        </w:rPr>
+        <w:t xml:space="preserve">Amendment: </w:t>
+      </w:r>
+      <w:r>
+        <w:t xml:space="preserve">After our first sprint we realised that some work would be recurring, so a further stage is included in Trello. Recurring: This work will have to be done each sprint. This work includes </w:t>
+      </w:r>
+      <w:r>
+        <w:t>things like writing up the meeting minutes, maintaining GANTT charts and so on.</w:t>
+      </w:r>
+      <w:bookmarkStart w:id="0" w:name="_GoBack"/>
+      <w:bookmarkEnd w:id="0"/>
+      <w:r>
+        <w:t xml:space="preserve"> </w:t>
       </w:r>
     </w:p>
     <w:p>
-      <w:r>
-        <w:t xml:space="preserve">A milestone </w:t>
-      </w:r>
-      <w:r>
-        <w:t xml:space="preserve">is a culmination of work items. In many cases we will not be able to estimate all the individual work items that make up a milestone. This makes tracking them more difficult and means our estimations will be more inconsistent. </w:t>
+      <w:pPr>
+        <w:pStyle w:val="Heading2"/>
+      </w:pPr>
+      <w:r>
+        <w:t>Milestones</w:t>
       </w:r>
     </w:p>
     <w:p>
       <w:r>
+        <w:t xml:space="preserve">A milestone </w:t>
+      </w:r>
+      <w:r>
+        <w:t xml:space="preserve">is a culmination of work items. In many cases we will not be able to estimate all the individual work items that make up a milestone. This makes tracking them more difficult and means our estimations will be more inconsistent. </w:t>
+      </w:r>
+    </w:p>
+    <w:p>
+      <w:r>
         <w:t xml:space="preserve">Milestones will be tracked during our </w:t>
       </w:r>
       <w:proofErr w:type="spellStart"/>
@@ -174,8 +199,6 @@
       <w:r>
         <w:t xml:space="preserve"> and retrospective meetings, in which we will decide which work items contribute to which milestones.</w:t>
       </w:r>
-      <w:bookmarkStart w:id="0" w:name="_GoBack"/>
-      <w:bookmarkEnd w:id="0"/>
     </w:p>
     <w:sectPr>
       <w:pgSz w:w="11906" w:h="16838"/>

</xml_diff>